<commit_message>
added stat thresholding + removed LFSC width
</commit_message>
<xml_diff>
--- a/Workflow/סיכום סשן עבודה - 16.10.21.docx
+++ b/Workflow/סיכום סשן עבודה - 16.10.21.docx
@@ -14,21 +14,7 @@
         <w:rPr>
           <w:rtl/>
         </w:rPr>
-        <w:t xml:space="preserve">סיכום </w:t>
-      </w:r>
-      <w:proofErr w:type="spellStart"/>
-      <w:r>
-        <w:rPr>
-          <w:rtl/>
-        </w:rPr>
-        <w:t>סשן</w:t>
-      </w:r>
-      <w:proofErr w:type="spellEnd"/>
-      <w:r>
-        <w:rPr>
-          <w:rtl/>
-        </w:rPr>
-        <w:t xml:space="preserve"> עבודה- </w:t>
+        <w:t xml:space="preserve">סיכום סשן עבודה- </w:t>
       </w:r>
       <w:r>
         <w:rPr>
@@ -80,39 +66,7 @@
           <w:rFonts w:hint="cs"/>
           <w:rtl/>
         </w:rPr>
-        <w:t xml:space="preserve">חזרנו לעבוד על סרטוני </w:t>
-      </w:r>
-      <w:proofErr w:type="spellStart"/>
-      <w:r>
-        <w:rPr>
-          <w:rFonts w:hint="cs"/>
-          <w:rtl/>
-        </w:rPr>
-        <w:t>אולטראסאונד</w:t>
-      </w:r>
-      <w:proofErr w:type="spellEnd"/>
-      <w:r>
-        <w:rPr>
-          <w:rFonts w:hint="cs"/>
-          <w:rtl/>
-        </w:rPr>
-        <w:t xml:space="preserve"> אחרי שגל סיים </w:t>
-      </w:r>
-      <w:proofErr w:type="spellStart"/>
-      <w:r>
-        <w:rPr>
-          <w:rFonts w:hint="cs"/>
-          <w:rtl/>
-        </w:rPr>
-        <w:t>דמ"ח</w:t>
-      </w:r>
-      <w:proofErr w:type="spellEnd"/>
-      <w:r>
-        <w:rPr>
-          <w:rFonts w:hint="cs"/>
-          <w:rtl/>
-        </w:rPr>
-        <w:t>, מתחילים מ-0.</w:t>
+        <w:t>חזרנו לעבוד על סרטוני אולטראסאונד אחרי שגל סיים דמ"ח, מתחילים מ-0.</w:t>
       </w:r>
     </w:p>
     <w:p>
@@ -124,21 +78,12 @@
         </w:numPr>
         <w:bidi/>
       </w:pPr>
-      <w:proofErr w:type="spellStart"/>
-      <w:r>
-        <w:rPr>
-          <w:rFonts w:hint="cs"/>
-          <w:rtl/>
-        </w:rPr>
-        <w:t>נסיונות</w:t>
-      </w:r>
-      <w:proofErr w:type="spellEnd"/>
-      <w:r>
-        <w:rPr>
-          <w:rFonts w:hint="cs"/>
-          <w:rtl/>
-        </w:rPr>
-        <w:t xml:space="preserve"> לאופטימיזציה:</w:t>
+      <w:r>
+        <w:rPr>
+          <w:rFonts w:hint="cs"/>
+          <w:rtl/>
+        </w:rPr>
+        <w:t>נסיונות לאופטימיזציה:</w:t>
       </w:r>
     </w:p>
     <w:p>
@@ -155,36 +100,786 @@
           <w:rFonts w:hint="cs"/>
           <w:rtl/>
         </w:rPr>
+        <w:t xml:space="preserve">מימוש קונבולוציה באמצעות </w:t>
+      </w:r>
+      <w:r>
+        <w:rPr>
+          <w:rFonts w:hint="cs"/>
+        </w:rPr>
+        <w:t>FFT</w:t>
+      </w:r>
+      <w:r>
+        <w:rPr>
+          <w:rFonts w:hint="cs"/>
+          <w:rtl/>
+        </w:rPr>
+        <w:t xml:space="preserve">  - אצל אבנר עובד סבבה על האיש הר</w:t>
+      </w:r>
+      <w:r>
+        <w:rPr>
+          <w:rFonts w:hint="cs"/>
+          <w:rtl/>
+        </w:rPr>
+        <w:t>ץ</w:t>
+      </w:r>
+      <w:r>
+        <w:rPr>
+          <w:rFonts w:hint="cs"/>
+          <w:rtl/>
+        </w:rPr>
+        <w:t xml:space="preserve">, אצל גל לוקח משמעותית יותר זמן. הנחה רווחת </w:t>
+      </w:r>
+      <w:r>
+        <w:rPr>
+          <w:rtl/>
+        </w:rPr>
+        <w:t>–</w:t>
+      </w:r>
+      <w:r>
+        <w:rPr>
+          <w:rFonts w:hint="cs"/>
+          <w:rtl/>
+        </w:rPr>
+        <w:t xml:space="preserve"> כנראה נובע מהקצאת מקום מו</w:t>
+      </w:r>
+      <w:r>
+        <w:rPr>
+          <w:rFonts w:hint="cs"/>
+          <w:rtl/>
+        </w:rPr>
+        <w:t>ג</w:t>
+      </w:r>
+      <w:r>
+        <w:rPr>
+          <w:rFonts w:hint="cs"/>
+          <w:rtl/>
+        </w:rPr>
+        <w:t>זמת עבור סרטונים גדולים היות והגודל של ה-</w:t>
+      </w:r>
+      <w:r>
+        <w:t>FFT</w:t>
+      </w:r>
+      <w:r>
+        <w:rPr>
+          <w:rFonts w:hint="cs"/>
+          <w:rtl/>
+        </w:rPr>
+        <w:t xml:space="preserve"> נקבע לפי המימד המקסימלי.</w:t>
+      </w:r>
+    </w:p>
+    <w:p>
+      <w:pPr>
+        <w:pStyle w:val="a3"/>
+        <w:numPr>
+          <w:ilvl w:val="1"/>
+          <w:numId w:val="6"/>
+        </w:numPr>
+        <w:bidi/>
+      </w:pPr>
+      <w:r>
+        <w:rPr>
+          <w:rFonts w:hint="cs"/>
+          <w:rtl/>
+        </w:rPr>
+        <w:t xml:space="preserve">מימוש קונבולוציה על </w:t>
+      </w:r>
+      <w:r>
+        <w:rPr>
+          <w:rFonts w:hint="cs"/>
+        </w:rPr>
+        <w:t>GPU</w:t>
+      </w:r>
+      <w:r>
+        <w:rPr>
+          <w:rFonts w:hint="cs"/>
+          <w:rtl/>
+        </w:rPr>
+        <w:t xml:space="preserve"> </w:t>
+      </w:r>
+      <w:r>
+        <w:rPr>
+          <w:rtl/>
+        </w:rPr>
+        <w:t>–</w:t>
+      </w:r>
+    </w:p>
+    <w:p>
+      <w:pPr>
+        <w:pStyle w:val="a3"/>
+        <w:numPr>
+          <w:ilvl w:val="2"/>
+          <w:numId w:val="6"/>
+        </w:numPr>
+        <w:bidi/>
+      </w:pPr>
+      <w:r>
+        <w:rPr>
+          <w:rFonts w:hint="cs"/>
+          <w:rtl/>
+        </w:rPr>
+        <w:t>אצל גל -  עבור סרטון קטן (הסרטון הרגיל בגודל 1/4) מתקבלת האטה קטנה יחסית. עבור סרטון גדול (הסרטון הרגיל בגודל 1/2) מתקבל שיפור משמעותי</w:t>
+      </w:r>
+    </w:p>
+    <w:p>
+      <w:pPr>
+        <w:pStyle w:val="a3"/>
+        <w:numPr>
+          <w:ilvl w:val="2"/>
+          <w:numId w:val="6"/>
+        </w:numPr>
+        <w:bidi/>
+      </w:pPr>
+      <w:r>
+        <w:rPr>
+          <w:rFonts w:hint="cs"/>
+          <w:rtl/>
+        </w:rPr>
+        <w:t xml:space="preserve">אצל אבנר </w:t>
+      </w:r>
+      <w:r>
+        <w:rPr>
+          <w:rtl/>
+        </w:rPr>
+        <w:t>–</w:t>
+      </w:r>
+      <w:r>
+        <w:rPr>
+          <w:rFonts w:hint="cs"/>
+          <w:rtl/>
+        </w:rPr>
+        <w:t xml:space="preserve"> מתקבל שיפור משמעותי עבור האיש הרץ</w:t>
+      </w:r>
+    </w:p>
+    <w:p>
+      <w:pPr>
+        <w:pStyle w:val="a3"/>
+        <w:numPr>
+          <w:ilvl w:val="2"/>
+          <w:numId w:val="6"/>
+        </w:numPr>
+        <w:bidi/>
+      </w:pPr>
+      <w:r>
+        <w:rPr>
+          <w:rFonts w:hint="cs"/>
+          <w:rtl/>
+        </w:rPr>
+        <w:t xml:space="preserve">הנחה רווחת </w:t>
+      </w:r>
+      <w:r>
+        <w:rPr>
+          <w:rtl/>
+        </w:rPr>
+        <w:t>–</w:t>
+      </w:r>
+      <w:r>
+        <w:rPr>
+          <w:rFonts w:hint="cs"/>
+          <w:rtl/>
+        </w:rPr>
+        <w:t xml:space="preserve"> כנראה מתישהו יש </w:t>
+      </w:r>
+      <w:r>
+        <w:t>tradeoff</w:t>
+      </w:r>
+      <w:r>
+        <w:rPr>
+          <w:rFonts w:hint="cs"/>
+          <w:rtl/>
+        </w:rPr>
+        <w:t xml:space="preserve"> בין מעבר </w:t>
+      </w:r>
+      <w:r>
+        <w:rPr>
+          <w:rFonts w:hint="cs"/>
+        </w:rPr>
+        <w:t>CPU</w:t>
+      </w:r>
+      <w:r>
+        <w:rPr>
+          <w:rFonts w:hint="cs"/>
+          <w:rtl/>
+        </w:rPr>
+        <w:t>/</w:t>
+      </w:r>
+      <w:r>
+        <w:rPr>
+          <w:rFonts w:hint="cs"/>
+        </w:rPr>
+        <w:t>GPU</w:t>
+      </w:r>
+      <w:r>
+        <w:rPr>
+          <w:rFonts w:hint="cs"/>
+          <w:rtl/>
+        </w:rPr>
+        <w:t xml:space="preserve"> לבין הייתרון שמתקבל בשימוש ב-</w:t>
+      </w:r>
+      <w:r>
+        <w:t>GPU</w:t>
+      </w:r>
+      <w:r>
+        <w:rPr>
+          <w:rFonts w:hint="cs"/>
+          <w:rtl/>
+        </w:rPr>
+        <w:t>.</w:t>
+      </w:r>
+    </w:p>
+    <w:p>
+      <w:pPr>
+        <w:pStyle w:val="a3"/>
+        <w:numPr>
+          <w:ilvl w:val="1"/>
+          <w:numId w:val="6"/>
+        </w:numPr>
+        <w:bidi/>
+      </w:pPr>
+      <w:r>
+        <w:rPr>
+          <w:rFonts w:hint="cs"/>
+          <w:rtl/>
+        </w:rPr>
+        <w:t>להמשך:</w:t>
+      </w:r>
+    </w:p>
+    <w:p>
+      <w:pPr>
+        <w:pStyle w:val="a3"/>
+        <w:numPr>
+          <w:ilvl w:val="2"/>
+          <w:numId w:val="6"/>
+        </w:numPr>
+        <w:bidi/>
+      </w:pPr>
+      <w:r>
+        <w:rPr>
+          <w:rFonts w:hint="cs"/>
+          <w:rtl/>
+        </w:rPr>
+        <w:t>הוספת קונפיגורציות לשימוש ב-</w:t>
+      </w:r>
+      <w:r>
+        <w:t>FFT</w:t>
+      </w:r>
+      <w:r>
+        <w:rPr>
+          <w:rFonts w:hint="cs"/>
+          <w:rtl/>
+        </w:rPr>
+        <w:t>,</w:t>
+      </w:r>
+      <w:r>
+        <w:rPr>
+          <w:rFonts w:hint="cs"/>
+        </w:rPr>
+        <w:t>GPU</w:t>
+      </w:r>
+      <w:r>
+        <w:rPr>
+          <w:rFonts w:hint="cs"/>
+          <w:rtl/>
+        </w:rPr>
+        <w:t xml:space="preserve"> לפי בקשת המשתמש. קצת באסה כי צריך בכל פעם למצוא את המקרה האופטימלי-&gt; מבזבז זמן. צריך לחשוב אם כדאי.</w:t>
+      </w:r>
+    </w:p>
+    <w:p>
+      <w:pPr>
+        <w:pStyle w:val="a3"/>
+        <w:numPr>
+          <w:ilvl w:val="2"/>
+          <w:numId w:val="6"/>
+        </w:numPr>
+        <w:bidi/>
+      </w:pPr>
+      <w:r>
+        <w:rPr>
+          <w:rFonts w:hint="cs"/>
+          <w:rtl/>
+        </w:rPr>
         <w:t xml:space="preserve">מימוש </w:t>
       </w:r>
-      <w:proofErr w:type="spellStart"/>
-      <w:r>
-        <w:rPr>
-          <w:rFonts w:hint="cs"/>
-          <w:rtl/>
-        </w:rPr>
-        <w:t>קונבולוציה</w:t>
-      </w:r>
-      <w:proofErr w:type="spellEnd"/>
-      <w:r>
-        <w:rPr>
-          <w:rFonts w:hint="cs"/>
-          <w:rtl/>
-        </w:rPr>
-        <w:t xml:space="preserve"> באמצעות </w:t>
-      </w:r>
-      <w:r>
-        <w:rPr>
-          <w:rFonts w:hint="cs"/>
-        </w:rPr>
-        <w:t>FFT</w:t>
-      </w:r>
-      <w:r>
-        <w:rPr>
-          <w:rFonts w:hint="cs"/>
-          <w:rtl/>
-        </w:rPr>
-        <w:t xml:space="preserve">  - אצל אבנר עובד סבבה על האיש הרף, אצל גל לוקח משמעותית יותר זמן. הנחה רווחת </w:t>
+      <w:r>
+        <w:rPr>
+          <w:rFonts w:hint="cs"/>
+        </w:rPr>
+        <w:t>GPU</w:t>
+      </w:r>
+      <w:r>
+        <w:rPr>
+          <w:rFonts w:hint="cs"/>
+          <w:rtl/>
+        </w:rPr>
+        <w:t xml:space="preserve"> בצורה שלא עושה יותר מידי הקצאות מקום.</w:t>
+      </w:r>
+    </w:p>
+    <w:p>
+      <w:pPr>
+        <w:pStyle w:val="a3"/>
+        <w:numPr>
+          <w:ilvl w:val="0"/>
+          <w:numId w:val="6"/>
+        </w:numPr>
+        <w:bidi/>
+      </w:pPr>
+      <w:r>
+        <w:rPr>
+          <w:rFonts w:hint="cs"/>
+          <w:rtl/>
+        </w:rPr>
+        <w:t>בדיקת העברת סף על אקטיבציית גאבור</w:t>
+      </w:r>
+    </w:p>
+    <w:p>
+      <w:pPr>
+        <w:pStyle w:val="a3"/>
+        <w:numPr>
+          <w:ilvl w:val="1"/>
+          <w:numId w:val="6"/>
+        </w:numPr>
+        <w:bidi/>
+      </w:pPr>
+      <w:r>
+        <w:rPr>
+          <w:rFonts w:hint="cs"/>
+          <w:rtl/>
+        </w:rPr>
+        <w:t>בהמשך לדיון חדווה</w:t>
+      </w:r>
+    </w:p>
+    <w:p>
+      <w:pPr>
+        <w:pStyle w:val="a3"/>
+        <w:numPr>
+          <w:ilvl w:val="1"/>
+          <w:numId w:val="6"/>
+        </w:numPr>
+        <w:bidi/>
+      </w:pPr>
+      <w:r>
+        <w:rPr>
+          <w:rFonts w:hint="cs"/>
+          <w:rtl/>
+        </w:rPr>
+        <w:t>נבדקו הקונפיגורציות הבאות:</w:t>
+      </w:r>
+    </w:p>
+    <w:p>
+      <w:pPr>
+        <w:pStyle w:val="a3"/>
+        <w:numPr>
+          <w:ilvl w:val="2"/>
+          <w:numId w:val="6"/>
+        </w:numPr>
+        <w:bidi/>
+      </w:pPr>
+      <w:r>
+        <w:rPr>
+          <w:rFonts w:hint="cs"/>
+          <w:rtl/>
+        </w:rPr>
+        <w:t>העברת סף על הניגודיות (</w:t>
+      </w:r>
+      <w:r>
+        <w:t>co</w:t>
+      </w:r>
+      <w:r>
+        <w:rPr>
+          <w:rFonts w:hint="cs"/>
+          <w:rtl/>
+        </w:rPr>
+        <w:t>)</w:t>
+      </w:r>
+    </w:p>
+    <w:p>
+      <w:pPr>
+        <w:pStyle w:val="a3"/>
+        <w:numPr>
+          <w:ilvl w:val="2"/>
+          <w:numId w:val="6"/>
+        </w:numPr>
+        <w:bidi/>
+      </w:pPr>
+      <w:r>
+        <w:rPr>
+          <w:rFonts w:hint="cs"/>
+          <w:rtl/>
+        </w:rPr>
+        <w:t>העברת סף על הניגודיות (</w:t>
+      </w:r>
+      <w:r>
+        <w:t>co</w:t>
+      </w:r>
+      <w:r>
+        <w:rPr>
+          <w:rFonts w:hint="cs"/>
+          <w:rtl/>
+        </w:rPr>
+        <w:t>) עם קטימת שוליים גדולה יותר למניעת השפעות קונבולוציה</w:t>
+      </w:r>
+    </w:p>
+    <w:p>
+      <w:pPr>
+        <w:pStyle w:val="a3"/>
+        <w:numPr>
+          <w:ilvl w:val="2"/>
+          <w:numId w:val="6"/>
+        </w:numPr>
+        <w:bidi/>
+      </w:pPr>
+      <w:r>
+        <w:rPr>
+          <w:rFonts w:hint="cs"/>
+          <w:rtl/>
+        </w:rPr>
+        <w:t>העברת סף על תוצאת ה-</w:t>
+      </w:r>
+      <w:r>
+        <w:t>LF</w:t>
+      </w:r>
+      <w:r>
+        <w:rPr>
+          <w:rFonts w:hint="cs"/>
+          <w:rtl/>
+        </w:rPr>
+        <w:t xml:space="preserve"> לפי סף שחושב לפי הניגודיות (</w:t>
+      </w:r>
+      <w:r>
+        <w:t>co</w:t>
+      </w:r>
+      <w:r>
+        <w:rPr>
+          <w:rFonts w:hint="cs"/>
+          <w:rtl/>
+        </w:rPr>
+        <w:t>)</w:t>
+      </w:r>
+    </w:p>
+    <w:p>
+      <w:pPr>
+        <w:pStyle w:val="a3"/>
+        <w:numPr>
+          <w:ilvl w:val="2"/>
+          <w:numId w:val="6"/>
+        </w:numPr>
+        <w:bidi/>
+      </w:pPr>
+      <w:r>
+        <w:rPr>
+          <w:rFonts w:hint="cs"/>
+          <w:rtl/>
+        </w:rPr>
+        <w:t>העברת סף על הניגודיות מפורקת לתגובות (</w:t>
+      </w:r>
+      <w:r>
+        <w:t>cn,cp</w:t>
+      </w:r>
+      <w:r>
+        <w:rPr>
+          <w:rFonts w:hint="cs"/>
+          <w:rtl/>
+        </w:rPr>
+        <w:t>)</w:t>
+      </w:r>
+    </w:p>
+    <w:p>
+      <w:pPr>
+        <w:pStyle w:val="a3"/>
+        <w:numPr>
+          <w:ilvl w:val="2"/>
+          <w:numId w:val="6"/>
+        </w:numPr>
+        <w:bidi/>
+      </w:pPr>
+      <w:r>
+        <w:rPr>
+          <w:rFonts w:hint="cs"/>
+          <w:rtl/>
+        </w:rPr>
+        <w:t>העברת סף על תוצאת ה-</w:t>
+      </w:r>
+      <w:r>
+        <w:t>LF</w:t>
+      </w:r>
+      <w:r>
+        <w:rPr>
+          <w:rFonts w:hint="cs"/>
+          <w:rtl/>
+        </w:rPr>
+        <w:t xml:space="preserve"> לפי סף שחושב לפי </w:t>
+      </w:r>
+      <w:r>
+        <w:t>LF</w:t>
+      </w:r>
+      <w:r>
+        <w:rPr>
+          <w:rFonts w:hint="cs"/>
+          <w:rtl/>
+        </w:rPr>
+        <w:t xml:space="preserve"> (</w:t>
+      </w:r>
+      <w:r>
+        <w:t>LFn,LFp</w:t>
+      </w:r>
+      <w:r>
+        <w:rPr>
+          <w:rFonts w:hint="cs"/>
+          <w:rtl/>
+        </w:rPr>
+        <w:t>), תגובות תת ספיות אופסו.</w:t>
+      </w:r>
+    </w:p>
+    <w:p>
+      <w:pPr>
+        <w:pStyle w:val="a3"/>
+        <w:numPr>
+          <w:ilvl w:val="2"/>
+          <w:numId w:val="6"/>
+        </w:numPr>
+        <w:bidi/>
+      </w:pPr>
+      <w:r>
+        <w:rPr>
+          <w:rFonts w:hint="cs"/>
+          <w:rtl/>
+        </w:rPr>
+        <w:t>העברת סף על תוצאת ה-</w:t>
+      </w:r>
+      <w:r>
+        <w:t>LF</w:t>
+      </w:r>
+      <w:r>
+        <w:rPr>
+          <w:rFonts w:hint="cs"/>
+          <w:rtl/>
+        </w:rPr>
+        <w:t xml:space="preserve"> לפי סף שחושב לפי </w:t>
+      </w:r>
+      <w:r>
+        <w:t>LF</w:t>
+      </w:r>
+      <w:r>
+        <w:rPr>
+          <w:rFonts w:hint="cs"/>
+          <w:rtl/>
+        </w:rPr>
+        <w:t xml:space="preserve"> (</w:t>
+      </w:r>
+      <w:r>
+        <w:t>LFn,LFp</w:t>
+      </w:r>
+      <w:r>
+        <w:rPr>
+          <w:rFonts w:hint="cs"/>
+          <w:rtl/>
+        </w:rPr>
+        <w:t>), תגובות תת ספיות הושוו ל-</w:t>
+      </w:r>
+      <w:r>
+        <w:t>NRp,NRn</w:t>
+      </w:r>
+      <w:r>
+        <w:rPr>
+          <w:rFonts w:hint="cs"/>
+          <w:rtl/>
+        </w:rPr>
+        <w:t>.</w:t>
+      </w:r>
+    </w:p>
+    <w:p>
+      <w:pPr>
+        <w:pStyle w:val="a3"/>
+        <w:numPr>
+          <w:ilvl w:val="1"/>
+          <w:numId w:val="6"/>
+        </w:numPr>
+        <w:bidi/>
+      </w:pPr>
+      <w:r>
+        <w:rPr>
+          <w:rFonts w:hint="cs"/>
+          <w:rtl/>
+        </w:rPr>
+        <w:t>מסקנות</w:t>
+      </w:r>
+    </w:p>
+    <w:p>
+      <w:pPr>
+        <w:pStyle w:val="a3"/>
+        <w:numPr>
+          <w:ilvl w:val="2"/>
+          <w:numId w:val="6"/>
+        </w:numPr>
+        <w:bidi/>
+      </w:pPr>
+      <w:r>
+        <w:rPr>
+          <w:rFonts w:hint="cs"/>
+          <w:rtl/>
+        </w:rPr>
+        <w:t>באופן כללי אין הבדל משמעותי עבור אף אחת מהבדיקות באופן נראה לעין.</w:t>
+      </w:r>
+    </w:p>
+    <w:p>
+      <w:pPr>
+        <w:pStyle w:val="a3"/>
+        <w:numPr>
+          <w:ilvl w:val="2"/>
+          <w:numId w:val="6"/>
+        </w:numPr>
+        <w:bidi/>
+      </w:pPr>
+      <w:r>
+        <w:rPr>
+          <w:rFonts w:hint="cs"/>
+          <w:rtl/>
+        </w:rPr>
+        <w:t>ההבדל הכי גדול התקבל עבור שתי הבדיקות האחרונות (</w:t>
+      </w:r>
+      <w:r>
+        <w:t>LFbyLF</w:t>
+      </w:r>
+      <w:r>
+        <w:rPr>
+          <w:rFonts w:hint="cs"/>
+          <w:rtl/>
+        </w:rPr>
+        <w:t>) עם הבדלים מהבדיקה הראשונה בסדר גודל של 0.1. כל השאר בסדרי גודל של 0.01.</w:t>
+      </w:r>
+    </w:p>
+    <w:p>
+      <w:pPr>
+        <w:pStyle w:val="a3"/>
+        <w:numPr>
+          <w:ilvl w:val="1"/>
+          <w:numId w:val="6"/>
+        </w:numPr>
+        <w:bidi/>
+      </w:pPr>
+      <w:r>
+        <w:rPr>
+          <w:rFonts w:hint="cs"/>
+          <w:rtl/>
+        </w:rPr>
+        <w:t xml:space="preserve">הוחלט לשמור על השינויים הבאים, בעיקר להתאמה רעיונית לאופן פעולת </w:t>
+      </w:r>
+      <w:r>
+        <w:t>LF</w:t>
+      </w:r>
+      <w:r>
+        <w:rPr>
+          <w:rFonts w:hint="cs"/>
+          <w:rtl/>
+        </w:rPr>
+        <w:t>.</w:t>
+      </w:r>
+    </w:p>
+    <w:p>
+      <w:pPr>
+        <w:pStyle w:val="a3"/>
+        <w:numPr>
+          <w:ilvl w:val="2"/>
+          <w:numId w:val="6"/>
+        </w:numPr>
+        <w:bidi/>
+      </w:pPr>
+      <w:r>
+        <w:rPr>
+          <w:rFonts w:hint="cs"/>
+          <w:rtl/>
+        </w:rPr>
+        <w:t>קטימת שוליים גדולה יותר למניעת השפעות קונבולוציה</w:t>
+      </w:r>
+    </w:p>
+    <w:p>
+      <w:pPr>
+        <w:pStyle w:val="a3"/>
+        <w:numPr>
+          <w:ilvl w:val="2"/>
+          <w:numId w:val="6"/>
+        </w:numPr>
+        <w:bidi/>
+      </w:pPr>
+      <w:r>
+        <w:rPr>
+          <w:rFonts w:hint="cs"/>
+          <w:rtl/>
+        </w:rPr>
+        <w:t>העברת סף על תוצאת ה-</w:t>
+      </w:r>
+      <w:r>
+        <w:t>LF</w:t>
+      </w:r>
+      <w:r>
+        <w:rPr>
+          <w:rFonts w:hint="cs"/>
+          <w:rtl/>
+        </w:rPr>
+        <w:t xml:space="preserve"> לפי סף שחושב לפי </w:t>
+      </w:r>
+      <w:r>
+        <w:t>LF</w:t>
+      </w:r>
+      <w:r>
+        <w:rPr>
+          <w:rFonts w:hint="cs"/>
+          <w:rtl/>
+        </w:rPr>
+        <w:t xml:space="preserve"> (</w:t>
+      </w:r>
+      <w:r>
+        <w:t>LFn,LFp</w:t>
+      </w:r>
+      <w:r>
+        <w:rPr>
+          <w:rFonts w:hint="cs"/>
+          <w:rtl/>
+        </w:rPr>
+        <w:t>)</w:t>
+      </w:r>
+    </w:p>
+    <w:p>
+      <w:pPr>
+        <w:pStyle w:val="a3"/>
+        <w:numPr>
+          <w:ilvl w:val="2"/>
+          <w:numId w:val="6"/>
+        </w:numPr>
+        <w:bidi/>
+      </w:pPr>
+      <w:r>
+        <w:rPr>
+          <w:rFonts w:hint="cs"/>
+          <w:rtl/>
+        </w:rPr>
+        <w:t>תגובות תת ספיות הושוו ל-</w:t>
+      </w:r>
+      <w:r>
+        <w:t>NRp,NRn</w:t>
+      </w:r>
+      <w:r>
+        <w:rPr>
+          <w:rFonts w:hint="cs"/>
+          <w:rtl/>
+        </w:rPr>
+        <w:t>.</w:t>
+      </w:r>
+    </w:p>
+    <w:p>
+      <w:pPr>
+        <w:pStyle w:val="a3"/>
+        <w:numPr>
+          <w:ilvl w:val="1"/>
+          <w:numId w:val="6"/>
+        </w:numPr>
+        <w:bidi/>
+      </w:pPr>
+      <w:r>
+        <w:rPr>
+          <w:rFonts w:hint="cs"/>
+          <w:rtl/>
+        </w:rPr>
+        <w:t xml:space="preserve">נקודה מוזרה </w:t>
       </w:r>
       <w:r>
         <w:rPr>
@@ -197,988 +892,10 @@
           <w:rFonts w:hint="cs"/>
           <w:rtl/>
         </w:rPr>
-        <w:t xml:space="preserve"> כנראה נובע מהקצאת מקום מוזמת עבור סרטונים גדולים היות והגודל של ה-</w:t>
-      </w:r>
-      <w:r>
-        <w:t>FFT</w:t>
-      </w:r>
-      <w:r>
-        <w:rPr>
-          <w:rFonts w:hint="cs"/>
-          <w:rtl/>
-        </w:rPr>
-        <w:t xml:space="preserve"> נקבע לפי </w:t>
-      </w:r>
-      <w:proofErr w:type="spellStart"/>
-      <w:r>
-        <w:rPr>
-          <w:rFonts w:hint="cs"/>
-          <w:rtl/>
-        </w:rPr>
-        <w:t>המימד</w:t>
-      </w:r>
-      <w:proofErr w:type="spellEnd"/>
-      <w:r>
-        <w:rPr>
-          <w:rFonts w:hint="cs"/>
-          <w:rtl/>
-        </w:rPr>
-        <w:t xml:space="preserve"> המקסימלי.</w:t>
-      </w:r>
-    </w:p>
-    <w:p>
-      <w:pPr>
-        <w:pStyle w:val="a3"/>
-        <w:numPr>
-          <w:ilvl w:val="1"/>
-          <w:numId w:val="6"/>
-        </w:numPr>
-        <w:bidi/>
-      </w:pPr>
-      <w:r>
-        <w:rPr>
-          <w:rFonts w:hint="cs"/>
-          <w:rtl/>
-        </w:rPr>
-        <w:t xml:space="preserve">מימוש </w:t>
-      </w:r>
-      <w:proofErr w:type="spellStart"/>
-      <w:r>
-        <w:rPr>
-          <w:rFonts w:hint="cs"/>
-          <w:rtl/>
-        </w:rPr>
-        <w:t>קונבולוציה</w:t>
-      </w:r>
-      <w:proofErr w:type="spellEnd"/>
-      <w:r>
-        <w:rPr>
-          <w:rFonts w:hint="cs"/>
-          <w:rtl/>
-        </w:rPr>
-        <w:t xml:space="preserve"> </w:t>
-      </w:r>
-      <w:r>
-        <w:rPr>
-          <w:rFonts w:hint="cs"/>
-          <w:rtl/>
-        </w:rPr>
-        <w:t xml:space="preserve">על </w:t>
-      </w:r>
-      <w:r>
-        <w:rPr>
-          <w:rFonts w:hint="cs"/>
-        </w:rPr>
-        <w:t>GPU</w:t>
-      </w:r>
-      <w:r>
-        <w:rPr>
-          <w:rFonts w:hint="cs"/>
-          <w:rtl/>
-        </w:rPr>
-        <w:t xml:space="preserve"> </w:t>
-      </w:r>
-      <w:r>
-        <w:rPr>
-          <w:rtl/>
-        </w:rPr>
-        <w:t>–</w:t>
-      </w:r>
-    </w:p>
-    <w:p>
-      <w:pPr>
-        <w:pStyle w:val="a3"/>
-        <w:numPr>
-          <w:ilvl w:val="2"/>
-          <w:numId w:val="6"/>
-        </w:numPr>
-        <w:bidi/>
-      </w:pPr>
-      <w:r>
-        <w:rPr>
-          <w:rFonts w:hint="cs"/>
-          <w:rtl/>
-        </w:rPr>
-        <w:t>אצל גל -  עבור סרטון קטן (הסרטון הרגיל בגודל 1/4) מתקבלת האטה קטנה יחסית. עבור סרטון גדול (</w:t>
-      </w:r>
-      <w:r>
-        <w:rPr>
-          <w:rFonts w:hint="cs"/>
-          <w:rtl/>
-        </w:rPr>
-        <w:t>הסרטון הרגיל בגודל 1</w:t>
-      </w:r>
-      <w:r>
-        <w:rPr>
-          <w:rFonts w:hint="cs"/>
-          <w:rtl/>
-        </w:rPr>
-        <w:t>/2) מתקבל שיפור משמעותי</w:t>
-      </w:r>
-    </w:p>
-    <w:p>
-      <w:pPr>
-        <w:pStyle w:val="a3"/>
-        <w:numPr>
-          <w:ilvl w:val="2"/>
-          <w:numId w:val="6"/>
-        </w:numPr>
-        <w:bidi/>
-      </w:pPr>
-      <w:r>
-        <w:rPr>
-          <w:rFonts w:hint="cs"/>
-          <w:rtl/>
-        </w:rPr>
-        <w:t xml:space="preserve">אצל אבנר </w:t>
-      </w:r>
-      <w:r>
-        <w:rPr>
-          <w:rtl/>
-        </w:rPr>
-        <w:t>–</w:t>
-      </w:r>
-      <w:r>
-        <w:rPr>
-          <w:rFonts w:hint="cs"/>
-          <w:rtl/>
-        </w:rPr>
-        <w:t xml:space="preserve"> מתקבל שיפור משמעותי עבור האיש הרץ</w:t>
-      </w:r>
-    </w:p>
-    <w:p>
-      <w:pPr>
-        <w:pStyle w:val="a3"/>
-        <w:numPr>
-          <w:ilvl w:val="2"/>
-          <w:numId w:val="6"/>
-        </w:numPr>
-        <w:bidi/>
-      </w:pPr>
-      <w:r>
-        <w:rPr>
-          <w:rFonts w:hint="cs"/>
-          <w:rtl/>
-        </w:rPr>
-        <w:t xml:space="preserve">הנחה רווחת </w:t>
-      </w:r>
-      <w:r>
-        <w:rPr>
-          <w:rtl/>
-        </w:rPr>
-        <w:t>–</w:t>
-      </w:r>
-      <w:r>
-        <w:rPr>
-          <w:rFonts w:hint="cs"/>
-          <w:rtl/>
-        </w:rPr>
-        <w:t xml:space="preserve"> כנראה מתישהו יש </w:t>
-      </w:r>
-      <w:r>
-        <w:t>tradeoff</w:t>
-      </w:r>
-      <w:r>
-        <w:rPr>
-          <w:rFonts w:hint="cs"/>
-          <w:rtl/>
-        </w:rPr>
-        <w:t xml:space="preserve"> בין מעבר </w:t>
-      </w:r>
-      <w:r>
-        <w:rPr>
-          <w:rFonts w:hint="cs"/>
-        </w:rPr>
-        <w:t>CPU</w:t>
-      </w:r>
-      <w:r>
-        <w:rPr>
-          <w:rFonts w:hint="cs"/>
-          <w:rtl/>
-        </w:rPr>
-        <w:t>/</w:t>
-      </w:r>
-      <w:r>
-        <w:rPr>
-          <w:rFonts w:hint="cs"/>
-        </w:rPr>
-        <w:t>GPU</w:t>
-      </w:r>
-      <w:r>
-        <w:rPr>
-          <w:rFonts w:hint="cs"/>
-          <w:rtl/>
-        </w:rPr>
-        <w:t xml:space="preserve"> לבין הייתרון שמתקבל בשימוש ב-</w:t>
-      </w:r>
-      <w:r>
-        <w:t>GPU</w:t>
-      </w:r>
-      <w:r>
-        <w:rPr>
-          <w:rFonts w:hint="cs"/>
-          <w:rtl/>
-        </w:rPr>
-        <w:t>.</w:t>
-      </w:r>
-    </w:p>
-    <w:p>
-      <w:pPr>
-        <w:pStyle w:val="a3"/>
-        <w:numPr>
-          <w:ilvl w:val="1"/>
-          <w:numId w:val="6"/>
-        </w:numPr>
-        <w:bidi/>
-      </w:pPr>
-      <w:r>
-        <w:rPr>
-          <w:rFonts w:hint="cs"/>
-          <w:rtl/>
-        </w:rPr>
-        <w:t>להמשך:</w:t>
-      </w:r>
-    </w:p>
-    <w:p>
-      <w:pPr>
-        <w:pStyle w:val="a3"/>
-        <w:numPr>
-          <w:ilvl w:val="2"/>
-          <w:numId w:val="6"/>
-        </w:numPr>
-        <w:bidi/>
-      </w:pPr>
-      <w:r>
-        <w:rPr>
-          <w:rFonts w:hint="cs"/>
-          <w:rtl/>
-        </w:rPr>
-        <w:t xml:space="preserve">הוספת </w:t>
-      </w:r>
-      <w:proofErr w:type="spellStart"/>
-      <w:r>
-        <w:rPr>
-          <w:rFonts w:hint="cs"/>
-          <w:rtl/>
-        </w:rPr>
-        <w:t>קונפיגורציות</w:t>
-      </w:r>
-      <w:proofErr w:type="spellEnd"/>
-      <w:r>
-        <w:rPr>
-          <w:rFonts w:hint="cs"/>
-          <w:rtl/>
-        </w:rPr>
-        <w:t xml:space="preserve"> לשימוש ב-</w:t>
-      </w:r>
-      <w:r>
-        <w:t>FFT</w:t>
-      </w:r>
-      <w:r>
-        <w:rPr>
-          <w:rFonts w:hint="cs"/>
-          <w:rtl/>
-        </w:rPr>
-        <w:t>,</w:t>
-      </w:r>
-      <w:r>
-        <w:rPr>
-          <w:rFonts w:hint="cs"/>
-        </w:rPr>
-        <w:t>GPU</w:t>
-      </w:r>
-      <w:r>
-        <w:rPr>
-          <w:rFonts w:hint="cs"/>
-          <w:rtl/>
-        </w:rPr>
-        <w:t xml:space="preserve"> לפי בקשת המשתמש. קצת באסה כי צריך בכל פעם למצוא את המקרה האופטימלי-&gt; מבזבז זמן. צריך לחשוב אם כדאי.</w:t>
-      </w:r>
-    </w:p>
-    <w:p>
-      <w:pPr>
-        <w:pStyle w:val="a3"/>
-        <w:numPr>
-          <w:ilvl w:val="2"/>
-          <w:numId w:val="6"/>
-        </w:numPr>
-        <w:bidi/>
-      </w:pPr>
-      <w:r>
-        <w:rPr>
-          <w:rFonts w:hint="cs"/>
-          <w:rtl/>
-        </w:rPr>
-        <w:t xml:space="preserve">מימוש </w:t>
-      </w:r>
-      <w:r>
-        <w:rPr>
-          <w:rFonts w:hint="cs"/>
-        </w:rPr>
-        <w:t>GPU</w:t>
-      </w:r>
-      <w:r>
-        <w:rPr>
-          <w:rFonts w:hint="cs"/>
-          <w:rtl/>
-        </w:rPr>
-        <w:t xml:space="preserve"> בצורה שלא עושה יותר מידי הקצאות מקום.</w:t>
-      </w:r>
-    </w:p>
-    <w:p>
-      <w:pPr>
-        <w:pStyle w:val="a3"/>
-        <w:numPr>
-          <w:ilvl w:val="0"/>
-          <w:numId w:val="6"/>
-        </w:numPr>
-        <w:bidi/>
-      </w:pPr>
-      <w:r>
-        <w:rPr>
-          <w:rFonts w:hint="cs"/>
-          <w:rtl/>
-        </w:rPr>
-        <w:t xml:space="preserve">בדיקת העברת סף על </w:t>
-      </w:r>
-      <w:proofErr w:type="spellStart"/>
-      <w:r>
-        <w:rPr>
-          <w:rFonts w:hint="cs"/>
-          <w:rtl/>
-        </w:rPr>
-        <w:t>אקטיבציית</w:t>
-      </w:r>
-      <w:proofErr w:type="spellEnd"/>
-      <w:r>
-        <w:rPr>
-          <w:rFonts w:hint="cs"/>
-          <w:rtl/>
-        </w:rPr>
-        <w:t xml:space="preserve"> גאבור</w:t>
-      </w:r>
-    </w:p>
-    <w:p>
-      <w:pPr>
-        <w:pStyle w:val="a3"/>
-        <w:numPr>
-          <w:ilvl w:val="1"/>
-          <w:numId w:val="6"/>
-        </w:numPr>
-        <w:bidi/>
-      </w:pPr>
-      <w:r>
-        <w:rPr>
-          <w:rFonts w:hint="cs"/>
-          <w:rtl/>
-        </w:rPr>
-        <w:t>בהמשך לדיון חדווה</w:t>
-      </w:r>
-    </w:p>
-    <w:p>
-      <w:pPr>
-        <w:pStyle w:val="a3"/>
-        <w:numPr>
-          <w:ilvl w:val="1"/>
-          <w:numId w:val="6"/>
-        </w:numPr>
-        <w:bidi/>
-      </w:pPr>
-      <w:r>
-        <w:rPr>
-          <w:rFonts w:hint="cs"/>
-          <w:rtl/>
-        </w:rPr>
-        <w:t xml:space="preserve">נבדקו </w:t>
-      </w:r>
-      <w:proofErr w:type="spellStart"/>
-      <w:r>
-        <w:rPr>
-          <w:rFonts w:hint="cs"/>
-          <w:rtl/>
-        </w:rPr>
-        <w:t>הקונפיגורציות</w:t>
-      </w:r>
-      <w:proofErr w:type="spellEnd"/>
-      <w:r>
-        <w:rPr>
-          <w:rFonts w:hint="cs"/>
-          <w:rtl/>
-        </w:rPr>
-        <w:t xml:space="preserve"> הבאות:</w:t>
-      </w:r>
-    </w:p>
-    <w:p>
-      <w:pPr>
-        <w:pStyle w:val="a3"/>
-        <w:numPr>
-          <w:ilvl w:val="2"/>
-          <w:numId w:val="6"/>
-        </w:numPr>
-        <w:bidi/>
-      </w:pPr>
-      <w:r>
-        <w:rPr>
-          <w:rFonts w:hint="cs"/>
-          <w:rtl/>
-        </w:rPr>
-        <w:t>העברת סף על הניגודיות (</w:t>
-      </w:r>
-      <w:r>
-        <w:t>co</w:t>
-      </w:r>
-      <w:r>
-        <w:rPr>
-          <w:rFonts w:hint="cs"/>
-          <w:rtl/>
-        </w:rPr>
-        <w:t>)</w:t>
-      </w:r>
-    </w:p>
-    <w:p>
-      <w:pPr>
-        <w:pStyle w:val="a3"/>
-        <w:numPr>
-          <w:ilvl w:val="2"/>
-          <w:numId w:val="6"/>
-        </w:numPr>
-        <w:bidi/>
-      </w:pPr>
-      <w:r>
-        <w:rPr>
-          <w:rFonts w:hint="cs"/>
-          <w:rtl/>
-        </w:rPr>
-        <w:t xml:space="preserve">העברת סף על </w:t>
-      </w:r>
-      <w:r>
-        <w:rPr>
-          <w:rFonts w:hint="cs"/>
-          <w:rtl/>
-        </w:rPr>
-        <w:t>הניגודיות</w:t>
-      </w:r>
-      <w:r>
-        <w:rPr>
-          <w:rFonts w:hint="cs"/>
-          <w:rtl/>
-        </w:rPr>
-        <w:t xml:space="preserve"> </w:t>
-      </w:r>
-      <w:r>
-        <w:rPr>
-          <w:rFonts w:hint="cs"/>
-          <w:rtl/>
-        </w:rPr>
-        <w:t>(</w:t>
-      </w:r>
-      <w:r>
-        <w:t>co</w:t>
-      </w:r>
-      <w:r>
-        <w:rPr>
-          <w:rFonts w:hint="cs"/>
-          <w:rtl/>
-        </w:rPr>
-        <w:t>)</w:t>
-      </w:r>
-      <w:r>
-        <w:rPr>
-          <w:rFonts w:hint="cs"/>
-          <w:rtl/>
-        </w:rPr>
-        <w:t xml:space="preserve"> עם קטימת שוליים גדולה יותר למניעת השפעות </w:t>
-      </w:r>
-      <w:proofErr w:type="spellStart"/>
-      <w:r>
-        <w:rPr>
-          <w:rFonts w:hint="cs"/>
-          <w:rtl/>
-        </w:rPr>
-        <w:t>קונבולוציה</w:t>
-      </w:r>
-      <w:proofErr w:type="spellEnd"/>
-    </w:p>
-    <w:p>
-      <w:pPr>
-        <w:pStyle w:val="a3"/>
-        <w:numPr>
-          <w:ilvl w:val="2"/>
-          <w:numId w:val="6"/>
-        </w:numPr>
-        <w:bidi/>
-      </w:pPr>
-      <w:r>
-        <w:rPr>
-          <w:rFonts w:hint="cs"/>
-          <w:rtl/>
-        </w:rPr>
-        <w:t>העברת סף על תוצאת ה-</w:t>
-      </w:r>
-      <w:r>
-        <w:t>LF</w:t>
-      </w:r>
-      <w:r>
-        <w:rPr>
-          <w:rFonts w:hint="cs"/>
-          <w:rtl/>
-        </w:rPr>
-        <w:t xml:space="preserve"> לפי סף שחושב לפי הניגודיות (</w:t>
-      </w:r>
-      <w:r>
-        <w:t>co</w:t>
-      </w:r>
-      <w:r>
-        <w:rPr>
-          <w:rFonts w:hint="cs"/>
-          <w:rtl/>
-        </w:rPr>
-        <w:t>)</w:t>
-      </w:r>
-    </w:p>
-    <w:p>
-      <w:pPr>
-        <w:pStyle w:val="a3"/>
-        <w:numPr>
-          <w:ilvl w:val="2"/>
-          <w:numId w:val="6"/>
-        </w:numPr>
-        <w:bidi/>
-      </w:pPr>
-      <w:r>
-        <w:rPr>
-          <w:rFonts w:hint="cs"/>
-          <w:rtl/>
-        </w:rPr>
-        <w:t xml:space="preserve">העברת סף על הניגודיות </w:t>
-      </w:r>
-      <w:r>
-        <w:rPr>
-          <w:rFonts w:hint="cs"/>
-          <w:rtl/>
-        </w:rPr>
-        <w:t xml:space="preserve">מפורקת לתגובות </w:t>
-      </w:r>
-      <w:r>
-        <w:rPr>
-          <w:rFonts w:hint="cs"/>
-          <w:rtl/>
-        </w:rPr>
-        <w:t>(</w:t>
-      </w:r>
-      <w:proofErr w:type="spellStart"/>
-      <w:r>
-        <w:t>c</w:t>
-      </w:r>
-      <w:r>
-        <w:t>n,cp</w:t>
-      </w:r>
-      <w:proofErr w:type="spellEnd"/>
-      <w:r>
-        <w:rPr>
-          <w:rFonts w:hint="cs"/>
-          <w:rtl/>
-        </w:rPr>
-        <w:t>)</w:t>
-      </w:r>
-    </w:p>
-    <w:p>
-      <w:pPr>
-        <w:pStyle w:val="a3"/>
-        <w:numPr>
-          <w:ilvl w:val="2"/>
-          <w:numId w:val="6"/>
-        </w:numPr>
-        <w:bidi/>
-      </w:pPr>
-      <w:r>
-        <w:rPr>
-          <w:rFonts w:hint="cs"/>
-          <w:rtl/>
-        </w:rPr>
-        <w:t xml:space="preserve">העברת סף </w:t>
-      </w:r>
-      <w:r>
-        <w:rPr>
-          <w:rFonts w:hint="cs"/>
-          <w:rtl/>
-        </w:rPr>
-        <w:t>על תוצאת ה-</w:t>
-      </w:r>
-      <w:r>
-        <w:t>LF</w:t>
-      </w:r>
-      <w:r>
-        <w:rPr>
-          <w:rFonts w:hint="cs"/>
-          <w:rtl/>
-        </w:rPr>
-        <w:t xml:space="preserve"> לפי סף שחושב לפי </w:t>
-      </w:r>
-      <w:r>
-        <w:t>LF</w:t>
-      </w:r>
-      <w:r>
-        <w:rPr>
-          <w:rFonts w:hint="cs"/>
-          <w:rtl/>
-        </w:rPr>
-        <w:t xml:space="preserve"> (</w:t>
-      </w:r>
-      <w:proofErr w:type="spellStart"/>
-      <w:r>
-        <w:t>LFn,LFp</w:t>
-      </w:r>
-      <w:proofErr w:type="spellEnd"/>
-      <w:r>
-        <w:rPr>
-          <w:rFonts w:hint="cs"/>
-          <w:rtl/>
-        </w:rPr>
-        <w:t xml:space="preserve">), תגובות תת </w:t>
-      </w:r>
-      <w:proofErr w:type="spellStart"/>
-      <w:r>
-        <w:rPr>
-          <w:rFonts w:hint="cs"/>
-          <w:rtl/>
-        </w:rPr>
-        <w:t>ספיות</w:t>
-      </w:r>
-      <w:proofErr w:type="spellEnd"/>
-      <w:r>
-        <w:rPr>
-          <w:rFonts w:hint="cs"/>
-          <w:rtl/>
-        </w:rPr>
-        <w:t xml:space="preserve"> אופסו.</w:t>
-      </w:r>
-    </w:p>
-    <w:p>
-      <w:pPr>
-        <w:pStyle w:val="a3"/>
-        <w:numPr>
-          <w:ilvl w:val="2"/>
-          <w:numId w:val="6"/>
-        </w:numPr>
-        <w:bidi/>
-      </w:pPr>
-      <w:r>
-        <w:rPr>
-          <w:rFonts w:hint="cs"/>
-          <w:rtl/>
-        </w:rPr>
-        <w:t>העברת סף על תוצאת ה-</w:t>
-      </w:r>
-      <w:r>
-        <w:t>LF</w:t>
-      </w:r>
-      <w:r>
-        <w:rPr>
-          <w:rFonts w:hint="cs"/>
-          <w:rtl/>
-        </w:rPr>
-        <w:t xml:space="preserve"> לפי סף שחושב לפי </w:t>
-      </w:r>
-      <w:r>
-        <w:t>LF</w:t>
-      </w:r>
-      <w:r>
-        <w:rPr>
-          <w:rFonts w:hint="cs"/>
-          <w:rtl/>
-        </w:rPr>
-        <w:t xml:space="preserve"> (</w:t>
-      </w:r>
-      <w:proofErr w:type="spellStart"/>
-      <w:r>
-        <w:t>LFn,LFp</w:t>
-      </w:r>
-      <w:proofErr w:type="spellEnd"/>
-      <w:r>
-        <w:rPr>
-          <w:rFonts w:hint="cs"/>
-          <w:rtl/>
-        </w:rPr>
-        <w:t xml:space="preserve">), תגובות תת </w:t>
-      </w:r>
-      <w:proofErr w:type="spellStart"/>
-      <w:r>
-        <w:rPr>
-          <w:rFonts w:hint="cs"/>
-          <w:rtl/>
-        </w:rPr>
-        <w:t>ספיות</w:t>
-      </w:r>
-      <w:proofErr w:type="spellEnd"/>
-      <w:r>
-        <w:rPr>
-          <w:rFonts w:hint="cs"/>
-          <w:rtl/>
-        </w:rPr>
-        <w:t xml:space="preserve"> </w:t>
-      </w:r>
-      <w:r>
-        <w:rPr>
-          <w:rFonts w:hint="cs"/>
-          <w:rtl/>
-        </w:rPr>
-        <w:t>הושוו ל-</w:t>
-      </w:r>
-      <w:proofErr w:type="spellStart"/>
-      <w:r>
-        <w:t>NRp,NRn</w:t>
-      </w:r>
-      <w:proofErr w:type="spellEnd"/>
-      <w:r>
-        <w:rPr>
-          <w:rFonts w:hint="cs"/>
-          <w:rtl/>
-        </w:rPr>
-        <w:t>.</w:t>
-      </w:r>
-    </w:p>
-    <w:p>
-      <w:pPr>
-        <w:pStyle w:val="a3"/>
-        <w:numPr>
-          <w:ilvl w:val="1"/>
-          <w:numId w:val="6"/>
-        </w:numPr>
-        <w:bidi/>
-      </w:pPr>
-      <w:r>
-        <w:rPr>
-          <w:rFonts w:hint="cs"/>
-          <w:rtl/>
-        </w:rPr>
-        <w:t>מסקנות</w:t>
-      </w:r>
-    </w:p>
-    <w:p>
-      <w:pPr>
-        <w:pStyle w:val="a3"/>
-        <w:numPr>
-          <w:ilvl w:val="2"/>
-          <w:numId w:val="6"/>
-        </w:numPr>
-        <w:bidi/>
-      </w:pPr>
-      <w:r>
-        <w:rPr>
-          <w:rFonts w:hint="cs"/>
-          <w:rtl/>
-        </w:rPr>
-        <w:t>באופן כללי אין הבדל משמעותי עבור אף אחת מהבדיקות באופן נראה לעין.</w:t>
-      </w:r>
-    </w:p>
-    <w:p>
-      <w:pPr>
-        <w:pStyle w:val="a3"/>
-        <w:numPr>
-          <w:ilvl w:val="2"/>
-          <w:numId w:val="6"/>
-        </w:numPr>
-        <w:bidi/>
-      </w:pPr>
-      <w:r>
-        <w:rPr>
-          <w:rFonts w:hint="cs"/>
-          <w:rtl/>
-        </w:rPr>
-        <w:t>ההבדל הכי גדול התקבל עבור שתי הבדיקות האחרונות (</w:t>
-      </w:r>
-      <w:proofErr w:type="spellStart"/>
-      <w:r>
-        <w:t>LFbyLF</w:t>
-      </w:r>
-      <w:proofErr w:type="spellEnd"/>
-      <w:r>
-        <w:rPr>
-          <w:rFonts w:hint="cs"/>
-          <w:rtl/>
-        </w:rPr>
-        <w:t>) עם הבדלים מהבדיקה הראשונה בסדר גודל של 0.1. כל השאר בסדרי גודל של 0.01.</w:t>
-      </w:r>
-    </w:p>
-    <w:p>
-      <w:pPr>
-        <w:pStyle w:val="a3"/>
-        <w:numPr>
-          <w:ilvl w:val="1"/>
-          <w:numId w:val="6"/>
-        </w:numPr>
-        <w:bidi/>
-      </w:pPr>
-      <w:r>
-        <w:rPr>
-          <w:rFonts w:hint="cs"/>
-          <w:rtl/>
-        </w:rPr>
-        <w:t xml:space="preserve">הוחלט לשמור על השינויים הבאים, בעיקר להתאמה רעיונית לאופן פעולת </w:t>
-      </w:r>
-      <w:r>
-        <w:t>LF</w:t>
-      </w:r>
-      <w:r>
-        <w:rPr>
-          <w:rFonts w:hint="cs"/>
-          <w:rtl/>
-        </w:rPr>
-        <w:t>.</w:t>
-      </w:r>
-    </w:p>
-    <w:p>
-      <w:pPr>
-        <w:pStyle w:val="a3"/>
-        <w:numPr>
-          <w:ilvl w:val="2"/>
-          <w:numId w:val="6"/>
-        </w:numPr>
-        <w:bidi/>
-      </w:pPr>
-      <w:r>
-        <w:rPr>
-          <w:rFonts w:hint="cs"/>
-          <w:rtl/>
-        </w:rPr>
-        <w:t xml:space="preserve">קטימת שוליים גדולה יותר למניעת השפעות </w:t>
-      </w:r>
-      <w:proofErr w:type="spellStart"/>
-      <w:r>
-        <w:rPr>
-          <w:rFonts w:hint="cs"/>
-          <w:rtl/>
-        </w:rPr>
-        <w:t>קונבולוציה</w:t>
-      </w:r>
-      <w:proofErr w:type="spellEnd"/>
-    </w:p>
-    <w:p>
-      <w:pPr>
-        <w:pStyle w:val="a3"/>
-        <w:numPr>
-          <w:ilvl w:val="2"/>
-          <w:numId w:val="6"/>
-        </w:numPr>
-        <w:bidi/>
-      </w:pPr>
-      <w:r>
-        <w:rPr>
-          <w:rFonts w:hint="cs"/>
-          <w:rtl/>
-        </w:rPr>
-        <w:t>העברת סף על תוצאת ה-</w:t>
-      </w:r>
-      <w:r>
-        <w:t>LF</w:t>
-      </w:r>
-      <w:r>
-        <w:rPr>
-          <w:rFonts w:hint="cs"/>
-          <w:rtl/>
-        </w:rPr>
-        <w:t xml:space="preserve"> לפי סף שחושב לפי </w:t>
-      </w:r>
-      <w:r>
-        <w:t>LF</w:t>
-      </w:r>
-      <w:r>
-        <w:rPr>
-          <w:rFonts w:hint="cs"/>
-          <w:rtl/>
-        </w:rPr>
-        <w:t xml:space="preserve"> (</w:t>
-      </w:r>
-      <w:proofErr w:type="spellStart"/>
-      <w:r>
-        <w:t>LFn,LFp</w:t>
-      </w:r>
-      <w:proofErr w:type="spellEnd"/>
-      <w:r>
-        <w:rPr>
-          <w:rFonts w:hint="cs"/>
-          <w:rtl/>
-        </w:rPr>
-        <w:t>)</w:t>
-      </w:r>
-    </w:p>
-    <w:p>
-      <w:pPr>
-        <w:pStyle w:val="a3"/>
-        <w:numPr>
-          <w:ilvl w:val="2"/>
-          <w:numId w:val="6"/>
-        </w:numPr>
-        <w:bidi/>
-      </w:pPr>
-      <w:r>
-        <w:rPr>
-          <w:rFonts w:hint="cs"/>
-          <w:rtl/>
-        </w:rPr>
-        <w:t xml:space="preserve">תגובות תת </w:t>
-      </w:r>
-      <w:proofErr w:type="spellStart"/>
-      <w:r>
-        <w:rPr>
-          <w:rFonts w:hint="cs"/>
-          <w:rtl/>
-        </w:rPr>
-        <w:t>ספיות</w:t>
-      </w:r>
-      <w:proofErr w:type="spellEnd"/>
-      <w:r>
-        <w:rPr>
-          <w:rFonts w:hint="cs"/>
-          <w:rtl/>
-        </w:rPr>
-        <w:t xml:space="preserve"> הושוו ל-</w:t>
-      </w:r>
-      <w:proofErr w:type="spellStart"/>
-      <w:r>
-        <w:t>NRp,NRn</w:t>
-      </w:r>
-      <w:proofErr w:type="spellEnd"/>
-      <w:r>
-        <w:rPr>
-          <w:rFonts w:hint="cs"/>
-          <w:rtl/>
-        </w:rPr>
-        <w:t>.</w:t>
-      </w:r>
-    </w:p>
-    <w:p>
-      <w:pPr>
-        <w:pStyle w:val="a3"/>
-        <w:numPr>
-          <w:ilvl w:val="1"/>
-          <w:numId w:val="6"/>
-        </w:numPr>
-        <w:bidi/>
-      </w:pPr>
-      <w:r>
-        <w:rPr>
-          <w:rFonts w:hint="cs"/>
-          <w:rtl/>
-        </w:rPr>
-        <w:t xml:space="preserve">נקודה מוזרה </w:t>
-      </w:r>
-      <w:r>
-        <w:rPr>
-          <w:rtl/>
-        </w:rPr>
-        <w:t>–</w:t>
-      </w:r>
-      <w:r>
-        <w:rPr>
-          <w:rFonts w:hint="cs"/>
-          <w:rtl/>
-        </w:rPr>
         <w:t xml:space="preserve"> במהלך הבדיקות מצאנו מקרים שבהם </w:t>
       </w:r>
       <w:r>
-        <w:t>LF&lt;NR'</w:t>
+        <w:t>LF&lt;NR</w:t>
       </w:r>
       <w:r>
         <w:rPr>

</xml_diff>